<commit_message>
Updated fleeing rule and turning rules
</commit_message>
<xml_diff>
--- a/manual/Manual.docx
+++ b/manual/Manual.docx
@@ -39,19 +39,7 @@
         </w:numPr>
       </w:pPr>
       <w:r>
-        <w:t xml:space="preserve">Select </w:t>
-      </w:r>
-      <w:r>
-        <w:t>2</w:t>
-      </w:r>
-      <w:r>
-        <w:t xml:space="preserve"> </w:t>
-      </w:r>
-      <w:r>
-        <w:t>Elite</w:t>
-      </w:r>
-      <w:r>
-        <w:t xml:space="preserve"> units up to 10 points</w:t>
+        <w:t>Select 2 Elite units up to 10 points</w:t>
       </w:r>
     </w:p>
     <w:p>
@@ -215,11 +203,6 @@
     </w:p>
     <w:p>
       <w:r>
-        <w:t xml:space="preserve">Before taking an action, the unit may turn 90degrees. </w:t>
-      </w:r>
-    </w:p>
-    <w:p>
-      <w:r>
         <w:t>The possible actions are:</w:t>
       </w:r>
     </w:p>
@@ -232,7 +215,19 @@
         </w:numPr>
       </w:pPr>
       <w:r>
-        <w:t>Move – Move up to your movement speed straight forward.</w:t>
+        <w:t xml:space="preserve">Move – </w:t>
+      </w:r>
+      <w:r>
+        <w:t>Optionally turn once, then m</w:t>
+      </w:r>
+      <w:r>
+        <w:t xml:space="preserve">ove up to your </w:t>
+      </w:r>
+      <w:r>
+        <w:t>Speed</w:t>
+      </w:r>
+      <w:r>
+        <w:t xml:space="preserve"> straight forward.</w:t>
       </w:r>
     </w:p>
     <w:p>
@@ -244,7 +239,13 @@
         </w:numPr>
       </w:pPr>
       <w:r>
-        <w:t>Hustle – Move up to your movement speed forward, then roll a die. On a 4+, move an extra square.</w:t>
+        <w:t xml:space="preserve">Hustle – Move your </w:t>
+      </w:r>
+      <w:r>
+        <w:t>Speed</w:t>
+      </w:r>
+      <w:r>
+        <w:t xml:space="preserve"> forward, then roll a die. On a 4+, move an extra square.</w:t>
       </w:r>
     </w:p>
     <w:p>
@@ -256,7 +257,19 @@
         </w:numPr>
       </w:pPr>
       <w:r>
-        <w:t>Turn – Turn 90 degrees.</w:t>
+        <w:t xml:space="preserve">Turn – </w:t>
+      </w:r>
+      <w:r>
+        <w:t>Turn</w:t>
+      </w:r>
+      <w:r>
+        <w:t xml:space="preserve"> </w:t>
+      </w:r>
+      <w:r>
+        <w:t>up to twice</w:t>
+      </w:r>
+      <w:r>
+        <w:t>.</w:t>
       </w:r>
     </w:p>
     <w:p>
@@ -268,19 +281,13 @@
         </w:numPr>
       </w:pPr>
       <w:r>
-        <w:t>Shoot a ranged weapon</w:t>
-      </w:r>
-    </w:p>
-    <w:p>
-      <w:pPr>
-        <w:pStyle w:val="ListParagraph"/>
-        <w:numPr>
-          <w:ilvl w:val="0"/>
-          <w:numId w:val="3"/>
-        </w:numPr>
-      </w:pPr>
-      <w:r>
-        <w:t>Special actions written on the unit card</w:t>
+        <w:t>Shoot</w:t>
+      </w:r>
+      <w:r>
+        <w:t xml:space="preserve"> – Optionally turn once, then shoot</w:t>
+      </w:r>
+      <w:r>
+        <w:t xml:space="preserve"> a ranged weapon</w:t>
       </w:r>
     </w:p>
     <w:p>
@@ -475,23 +482,11 @@
       </w:r>
       <w:proofErr w:type="gramStart"/>
       <w:r>
-        <w:t>a</w:t>
-      </w:r>
-      <w:r>
-        <w:t xml:space="preserve"> number of</w:t>
+        <w:t>a number of</w:t>
       </w:r>
       <w:proofErr w:type="gramEnd"/>
       <w:r>
-        <w:t xml:space="preserve"> attacks for each model in the unit, </w:t>
-      </w:r>
-      <w:r>
-        <w:t xml:space="preserve">up to the unit’s front rank. For each roll equal to or greater than the unit’s </w:t>
-      </w:r>
-      <w:r>
-        <w:t>melee</w:t>
-      </w:r>
-      <w:r>
-        <w:t xml:space="preserve"> stat, you get a hit.</w:t>
+        <w:t xml:space="preserve"> attacks for each model in the unit, up to the unit’s front rank. For each roll equal to or greater than the unit’s melee stat, you get a hit.</w:t>
       </w:r>
     </w:p>
     <w:p>
@@ -537,7 +532,7 @@
     </w:p>
     <w:p>
       <w:r>
-        <w:t xml:space="preserve">Each unit that on the losing side in a </w:t>
+        <w:t xml:space="preserve">Each unit on the losing side in a </w:t>
       </w:r>
       <w:proofErr w:type="gramStart"/>
       <w:r>
@@ -581,7 +576,27 @@
         <w:t xml:space="preserve">If a unit flees, </w:t>
       </w:r>
       <w:r>
-        <w:t xml:space="preserve">turn it away from the enemy (prioritising enemies in front) and run the units full movement. If it leaves the table, it dies. If it can’t move the full distance, it takes d6 wounds with no save. </w:t>
+        <w:t xml:space="preserve">turn it </w:t>
+      </w:r>
+      <w:r>
+        <w:t>to face its owner’s board edge</w:t>
+      </w:r>
+      <w:r>
+        <w:t xml:space="preserve"> and run the </w:t>
+      </w:r>
+      <w:proofErr w:type="gramStart"/>
+      <w:r>
+        <w:t>units</w:t>
+      </w:r>
+      <w:proofErr w:type="gramEnd"/>
+      <w:r>
+        <w:t xml:space="preserve"> full movement. If it leaves the table, it dies. If it can’t move the full distance, </w:t>
+      </w:r>
+      <w:r>
+        <w:t>roll a flee dice for each model in the unit. Any models that flee die</w:t>
+      </w:r>
+      <w:r>
+        <w:t xml:space="preserve">. </w:t>
       </w:r>
     </w:p>
     <w:p>

</xml_diff>

<commit_message>
Added name to manual
</commit_message>
<xml_diff>
--- a/manual/Manual.docx
+++ b/manual/Manual.docx
@@ -116,7 +116,10 @@
     </w:p>
     <w:p>
       <w:r>
-        <w:t>Place your army face down in front of you.</w:t>
+        <w:t>Remove the distractions and p</w:t>
+      </w:r>
+      <w:r>
+        <w:t>lace your army face down in front of you.</w:t>
       </w:r>
     </w:p>
     <w:p>
@@ -625,6 +628,7 @@
       </w:r>
     </w:p>
     <w:sectPr>
+      <w:headerReference w:type="default" r:id="rId8"/>
       <w:pgSz w:w="11906" w:h="16838"/>
       <w:pgMar w:top="1440" w:right="1440" w:bottom="1440" w:left="1440" w:header="708" w:footer="708" w:gutter="0"/>
       <w:cols w:space="708"/>
@@ -682,6 +686,28 @@
     </w:p>
   </w:footnote>
 </w:footnotes>
+</file>
+
+<file path=word/header1.xml><?xml version="1.0" encoding="utf-8"?>
+<w:hdr xmlns:wpc="http://schemas.microsoft.com/office/word/2010/wordprocessingCanvas" xmlns:cx="http://schemas.microsoft.com/office/drawing/2014/chartex" xmlns:cx1="http://schemas.microsoft.com/office/drawing/2015/9/8/chartex" xmlns:cx2="http://schemas.microsoft.com/office/drawing/2015/10/21/chartex" xmlns:cx3="http://schemas.microsoft.com/office/drawing/2016/5/9/chartex" xmlns:cx4="http://schemas.microsoft.com/office/drawing/2016/5/10/chartex" xmlns:cx5="http://schemas.microsoft.com/office/drawing/2016/5/11/chartex" xmlns:cx6="http://schemas.microsoft.com/office/drawing/2016/5/12/chartex" xmlns:cx7="http://schemas.microsoft.com/office/drawing/2016/5/13/chartex" xmlns:cx8="http://schemas.microsoft.com/office/drawing/2016/5/14/chartex" xmlns:mc="http://schemas.openxmlformats.org/markup-compatibility/2006" xmlns:aink="http://schemas.microsoft.com/office/drawing/2016/ink" xmlns:am3d="http://schemas.microsoft.com/office/drawing/2017/model3d" xmlns:o="urn:schemas-microsoft-com:office:office" xmlns:oel="http://schemas.microsoft.com/office/2019/extlst" xmlns:r="http://schemas.openxmlformats.org/officeDocument/2006/relationships" xmlns:m="http://schemas.openxmlformats.org/officeDocument/2006/math" xmlns:v="urn:schemas-microsoft-com:vml" xmlns:wp14="http://schemas.microsoft.com/office/word/2010/wordprocessingDrawing" xmlns:wp="http://schemas.openxmlformats.org/drawingml/2006/wordprocessingDrawing" xmlns:w10="urn:schemas-microsoft-com:office:word" xmlns:w="http://schemas.openxmlformats.org/wordprocessingml/2006/main" xmlns:w14="http://schemas.microsoft.com/office/word/2010/wordml" xmlns:w15="http://schemas.microsoft.com/office/word/2012/wordml" xmlns:w16cex="http://schemas.microsoft.com/office/word/2018/wordml/cex" xmlns:w16cid="http://schemas.microsoft.com/office/word/2016/wordml/cid" xmlns:w16="http://schemas.microsoft.com/office/word/2018/wordml" xmlns:w16du="http://schemas.microsoft.com/office/word/2023/wordml/word16du" xmlns:w16sdtdh="http://schemas.microsoft.com/office/word/2020/wordml/sdtdatahash" xmlns:w16sdtfl="http://schemas.microsoft.com/office/word/2024/wordml/sdtformatlock" xmlns:w16se="http://schemas.microsoft.com/office/word/2015/wordml/symex" xmlns:wpg="http://schemas.microsoft.com/office/word/2010/wordprocessingGroup" xmlns:wpi="http://schemas.microsoft.com/office/word/2010/wordprocessingInk" xmlns:wne="http://schemas.microsoft.com/office/word/2006/wordml" xmlns:wps="http://schemas.microsoft.com/office/word/2010/wordprocessingShape" mc:Ignorable="w14 w15 w16se w16cid w16 w16cex w16sdtdh w16sdtfl w16du wp14">
+  <w:p>
+    <w:pPr>
+      <w:pStyle w:val="Header"/>
+    </w:pPr>
+    <w:proofErr w:type="spellStart"/>
+    <w:r>
+      <w:rPr>
+        <w:b/>
+        <w:bCs/>
+      </w:rPr>
+      <w:t>Bannerbeasts</w:t>
+    </w:r>
+    <w:proofErr w:type="spellEnd"/>
+    <w:r>
+      <w:t xml:space="preserve"> – V0.0.3 – By William Bradshaw</w:t>
+    </w:r>
+  </w:p>
+</w:hdr>
 </file>
 
 <file path=word/numbering.xml><?xml version="1.0" encoding="utf-8"?>
@@ -2009,6 +2035,50 @@
       <w:vertAlign w:val="superscript"/>
     </w:rPr>
   </w:style>
+  <w:style w:type="paragraph" w:styleId="Header">
+    <w:name w:val="header"/>
+    <w:basedOn w:val="Normal"/>
+    <w:link w:val="HeaderChar"/>
+    <w:uiPriority w:val="99"/>
+    <w:unhideWhenUsed/>
+    <w:rsid w:val="00B718D6"/>
+    <w:pPr>
+      <w:tabs>
+        <w:tab w:val="center" w:pos="4513"/>
+        <w:tab w:val="right" w:pos="9026"/>
+      </w:tabs>
+      <w:spacing w:after="0" w:line="240" w:lineRule="auto"/>
+    </w:pPr>
+  </w:style>
+  <w:style w:type="character" w:customStyle="1" w:styleId="HeaderChar">
+    <w:name w:val="Header Char"/>
+    <w:basedOn w:val="DefaultParagraphFont"/>
+    <w:link w:val="Header"/>
+    <w:uiPriority w:val="99"/>
+    <w:rsid w:val="00B718D6"/>
+  </w:style>
+  <w:style w:type="paragraph" w:styleId="Footer">
+    <w:name w:val="footer"/>
+    <w:basedOn w:val="Normal"/>
+    <w:link w:val="FooterChar"/>
+    <w:uiPriority w:val="99"/>
+    <w:unhideWhenUsed/>
+    <w:rsid w:val="00B718D6"/>
+    <w:pPr>
+      <w:tabs>
+        <w:tab w:val="center" w:pos="4513"/>
+        <w:tab w:val="right" w:pos="9026"/>
+      </w:tabs>
+      <w:spacing w:after="0" w:line="240" w:lineRule="auto"/>
+    </w:pPr>
+  </w:style>
+  <w:style w:type="character" w:customStyle="1" w:styleId="FooterChar">
+    <w:name w:val="Footer Char"/>
+    <w:basedOn w:val="DefaultParagraphFont"/>
+    <w:link w:val="Footer"/>
+    <w:uiPriority w:val="99"/>
+    <w:rsid w:val="00B718D6"/>
+  </w:style>
 </w:styles>
 </file>
 

</xml_diff>

<commit_message>
Renamed the default type of movement from move to walk
</commit_message>
<xml_diff>
--- a/manual/Manual.docx
+++ b/manual/Manual.docx
@@ -261,7 +261,10 @@
         </w:numPr>
       </w:pPr>
       <w:r>
-        <w:t xml:space="preserve">Move – </w:t>
+        <w:t>Walk</w:t>
+      </w:r>
+      <w:r>
+        <w:t xml:space="preserve"> – </w:t>
       </w:r>
       <w:r>
         <w:t>Optionally turn once, then m</w:t>
@@ -539,7 +542,15 @@
     </w:p>
     <w:p>
       <w:r>
-        <w:t>Roll a number of attacks for each model in the unit, up to the unit’s front rank. For each roll equal to or greater than the unit’s melee stat, you get a hit.</w:t>
+        <w:t xml:space="preserve">Roll </w:t>
+      </w:r>
+      <w:proofErr w:type="gramStart"/>
+      <w:r>
+        <w:t>a number of</w:t>
+      </w:r>
+      <w:proofErr w:type="gramEnd"/>
+      <w:r>
+        <w:t xml:space="preserve"> attacks for each model in the unit, up to the unit’s front rank. For each roll equal to or greater than the unit’s melee stat, you get a hit.</w:t>
       </w:r>
     </w:p>
     <w:p>
@@ -585,7 +596,15 @@
     </w:p>
     <w:p>
       <w:r>
-        <w:t>Each unit on the losing side in a combat rolls to flee.</w:t>
+        <w:t xml:space="preserve">Each unit on the losing side in a </w:t>
+      </w:r>
+      <w:proofErr w:type="gramStart"/>
+      <w:r>
+        <w:t>combat rolls</w:t>
+      </w:r>
+      <w:proofErr w:type="gramEnd"/>
+      <w:r>
+        <w:t xml:space="preserve"> to flee.</w:t>
       </w:r>
     </w:p>
     <w:p>
@@ -767,6 +786,7 @@
     <w:pPr>
       <w:pStyle w:val="Header"/>
     </w:pPr>
+    <w:proofErr w:type="spellStart"/>
     <w:r>
       <w:rPr>
         <w:b/>
@@ -774,6 +794,7 @@
       </w:rPr>
       <w:t>Bannerbeasts</w:t>
     </w:r>
+    <w:proofErr w:type="spellEnd"/>
     <w:r>
       <w:t xml:space="preserve"> – V0.0.</w:t>
     </w:r>

</xml_diff>